<commit_message>
Finished Lesson 1 Algorithms Notes
</commit_message>
<xml_diff>
--- a/Udacity-Intro-to-Algorithms/Lesson 1/Lesson 1 - A Social Network Magic Trick.docx
+++ b/Udacity-Intro-to-Algorithms/Lesson 1/Lesson 1 - A Social Network Magic Trick.docx
@@ -7,12 +7,14 @@
         <w:pStyle w:val="ListParagraph"/>
         <w:numPr>
           <w:ilvl w:val="0"/>
-          <w:numId w:val="17"/>
+          <w:numId w:val="20"/>
         </w:numPr>
       </w:pPr>
       <w:r>
         <w:t>Introduction</w:t>
       </w:r>
+      <w:bookmarkStart w:id="0" w:name="_GoBack"/>
+      <w:bookmarkEnd w:id="0"/>
     </w:p>
     <w:p>
       <w:pPr>
@@ -27,7 +29,7 @@
         <w:pStyle w:val="ListParagraph"/>
         <w:numPr>
           <w:ilvl w:val="0"/>
-          <w:numId w:val="17"/>
+          <w:numId w:val="20"/>
         </w:numPr>
       </w:pPr>
       <w:r>
@@ -47,13 +49,7 @@
         <w:pStyle w:val="ListParagraph"/>
       </w:pPr>
       <w:r>
-        <w:t xml:space="preserve">Must end at KB, learned this in </w:t>
-      </w:r>
-      <w:r>
-        <w:t>MAT 394 Topic: Algorithmic Graph Theory</w:t>
-      </w:r>
-      <w:r>
-        <w:t xml:space="preserve"> at ASU.</w:t>
+        <w:t>Must end at KB, learned this in MAT 394 Topic: Algorithmic Graph Theory at ASU.</w:t>
       </w:r>
     </w:p>
     <w:p>
@@ -77,10 +73,7 @@
         <w:pStyle w:val="ListParagraph"/>
       </w:pPr>
       <w:r>
-        <w:t xml:space="preserve">Social Networks are connections between individuals that </w:t>
-      </w:r>
-      <w:r>
-        <w:t>capture relationships between them. Algorithms are how we organize computations to solve a particular problem.</w:t>
+        <w:t>Social Networks are connections between individuals that capture relationships between them. Algorithms are how we organize computations to solve a particular problem.</w:t>
       </w:r>
     </w:p>
     <w:p>
@@ -96,7 +89,7 @@
         <w:pStyle w:val="ListParagraph"/>
         <w:numPr>
           <w:ilvl w:val="0"/>
-          <w:numId w:val="17"/>
+          <w:numId w:val="20"/>
         </w:numPr>
       </w:pPr>
       <w:r>
@@ -108,10 +101,7 @@
         <w:pStyle w:val="ListParagraph"/>
       </w:pPr>
       <w:r>
-        <w:t xml:space="preserve">Eulerian Path = </w:t>
-      </w:r>
-      <w:r>
-        <w:t>An undirected, connected graph has an Eulerian path if and only if it has either 0 or 2 vertices of odd degree.</w:t>
+        <w:t>Eulerian Path = An undirected, connected graph has an Eulerian path if and only if it has either 0 or 2 vertices of odd degree.</w:t>
       </w:r>
     </w:p>
     <w:p>
@@ -135,7 +125,7 @@
         <w:pStyle w:val="ListParagraph"/>
         <w:numPr>
           <w:ilvl w:val="0"/>
-          <w:numId w:val="17"/>
+          <w:numId w:val="20"/>
         </w:numPr>
       </w:pPr>
       <w:r>
@@ -147,7 +137,7 @@
         <w:pStyle w:val="ListParagraph"/>
         <w:numPr>
           <w:ilvl w:val="0"/>
-          <w:numId w:val="18"/>
+          <w:numId w:val="21"/>
         </w:numPr>
       </w:pPr>
       <w:r>
@@ -159,7 +149,7 @@
         <w:pStyle w:val="ListParagraph"/>
         <w:numPr>
           <w:ilvl w:val="0"/>
-          <w:numId w:val="18"/>
+          <w:numId w:val="21"/>
         </w:numPr>
       </w:pPr>
       <w:r>
@@ -179,7 +169,7 @@
         <w:pStyle w:val="ListParagraph"/>
         <w:numPr>
           <w:ilvl w:val="0"/>
-          <w:numId w:val="18"/>
+          <w:numId w:val="21"/>
         </w:numPr>
       </w:pPr>
       <w:r>
@@ -191,7 +181,7 @@
         <w:pStyle w:val="ListParagraph"/>
         <w:numPr>
           <w:ilvl w:val="0"/>
-          <w:numId w:val="18"/>
+          <w:numId w:val="21"/>
         </w:numPr>
       </w:pPr>
       <w:r>
@@ -204,7 +194,7 @@
         <w:pStyle w:val="ListParagraph"/>
         <w:numPr>
           <w:ilvl w:val="0"/>
-          <w:numId w:val="18"/>
+          <w:numId w:val="21"/>
         </w:numPr>
       </w:pPr>
       <w:r>
@@ -216,7 +206,7 @@
         <w:pStyle w:val="ListParagraph"/>
         <w:numPr>
           <w:ilvl w:val="0"/>
-          <w:numId w:val="17"/>
+          <w:numId w:val="20"/>
         </w:numPr>
       </w:pPr>
       <w:r>
@@ -244,7 +234,7 @@
         <w:pStyle w:val="ListParagraph"/>
         <w:numPr>
           <w:ilvl w:val="0"/>
-          <w:numId w:val="19"/>
+          <w:numId w:val="22"/>
         </w:numPr>
       </w:pPr>
       <w:r>
@@ -256,7 +246,7 @@
         <w:pStyle w:val="ListParagraph"/>
         <w:numPr>
           <w:ilvl w:val="0"/>
-          <w:numId w:val="19"/>
+          <w:numId w:val="22"/>
         </w:numPr>
       </w:pPr>
       <w:r>
@@ -268,14 +258,11 @@
         <w:pStyle w:val="ListParagraph"/>
         <w:numPr>
           <w:ilvl w:val="0"/>
-          <w:numId w:val="19"/>
+          <w:numId w:val="22"/>
         </w:numPr>
       </w:pPr>
       <w:r>
-        <w:t>Analyze efficiency</w:t>
-      </w:r>
-      <w:r>
-        <w:t xml:space="preserve"> – time, memory, power</w:t>
+        <w:t>Analyze efficiency – time, memory, power</w:t>
       </w:r>
     </w:p>
     <w:p>
@@ -283,51 +270,166 @@
         <w:pStyle w:val="ListParagraph"/>
         <w:numPr>
           <w:ilvl w:val="0"/>
-          <w:numId w:val="17"/>
+          <w:numId w:val="20"/>
         </w:numPr>
       </w:pPr>
       <w:r>
-        <w:t xml:space="preserve">Correctness: </w:t>
-      </w:r>
-      <w:r>
-        <w:t>Naïve</w:t>
-      </w:r>
-    </w:p>
-    <w:p>
-      <w:pPr>
-        <w:pStyle w:val="ListParagraph"/>
-      </w:pPr>
-      <w:r>
-        <w:t>Just multiplies a * b</w:t>
-      </w:r>
-      <w:r>
-        <w:t>.</w:t>
-      </w:r>
-      <w:bookmarkStart w:id="0" w:name="_GoBack"/>
-      <w:bookmarkEnd w:id="0"/>
+        <w:t>Correctness: Naïve</w:t>
+      </w:r>
+    </w:p>
+    <w:p>
+      <w:pPr>
+        <w:pStyle w:val="ListParagraph"/>
+      </w:pPr>
+      <w:proofErr w:type="gramStart"/>
+      <w:r>
+        <w:t>naive(</w:t>
+      </w:r>
+      <w:proofErr w:type="gramEnd"/>
+      <w:r>
+        <w:t>a, b) = ab</w:t>
+      </w:r>
+    </w:p>
+    <w:p>
+      <w:pPr>
+        <w:pStyle w:val="ListParagraph"/>
+      </w:pPr>
+      <w:r>
+        <w:t>ab = xy + z</w:t>
+      </w:r>
+    </w:p>
+    <w:p>
+      <w:pPr>
+        <w:pStyle w:val="ListParagraph"/>
+      </w:pPr>
+      <w:r>
+        <w:t>Base case: first time: x = a, y = b, z = 0</w:t>
+      </w:r>
+    </w:p>
+    <w:p>
+      <w:pPr>
+        <w:pStyle w:val="ListParagraph"/>
+      </w:pPr>
+      <w:r>
+        <w:t>ab = ab + 0</w:t>
+      </w:r>
+    </w:p>
+    <w:p>
+      <w:pPr>
+        <w:pStyle w:val="ListParagraph"/>
+      </w:pPr>
+      <w:r>
+        <w:t xml:space="preserve">Inductive step: If ab = xy + z before, then ab = </w:t>
+      </w:r>
+      <w:proofErr w:type="spellStart"/>
+      <w:r>
+        <w:t>x’y</w:t>
+      </w:r>
+      <w:proofErr w:type="spellEnd"/>
+      <w:r>
+        <w:t>’ + z’ after.</w:t>
+      </w:r>
+    </w:p>
+    <w:p>
+      <w:pPr>
+        <w:pStyle w:val="ListParagraph"/>
+      </w:pPr>
+      <w:r>
+        <w:t xml:space="preserve">ab = </w:t>
+      </w:r>
+      <w:proofErr w:type="spellStart"/>
+      <w:r>
+        <w:t>x’y</w:t>
+      </w:r>
+      <w:proofErr w:type="spellEnd"/>
+      <w:r>
+        <w:t>’ + z’ = ab therefore True!</w:t>
+      </w:r>
+    </w:p>
+    <w:p>
+      <w:pPr>
+        <w:pStyle w:val="ListParagraph"/>
+      </w:pPr>
+      <w:r>
+        <w:t>z = ab at end of loop</w:t>
+      </w:r>
     </w:p>
     <w:p>
       <w:pPr>
         <w:pStyle w:val="ListParagraph"/>
         <w:numPr>
           <w:ilvl w:val="0"/>
-          <w:numId w:val="17"/>
+          <w:numId w:val="20"/>
         </w:numPr>
       </w:pPr>
       <w:r>
         <w:t>Quiz: Running Time</w:t>
       </w:r>
+    </w:p>
+    <w:p>
+      <w:pPr>
+        <w:pStyle w:val="ListParagraph"/>
+      </w:pPr>
+      <w:r>
+        <w:t xml:space="preserve">Roughly linear t ~ </w:t>
+      </w:r>
+      <w:proofErr w:type="spellStart"/>
+      <w:r>
+        <w:t>c^n</w:t>
+      </w:r>
+      <w:proofErr w:type="spellEnd"/>
     </w:p>
     <w:p>
       <w:pPr>
         <w:pStyle w:val="ListParagraph"/>
         <w:numPr>
           <w:ilvl w:val="0"/>
-          <w:numId w:val="17"/>
+          <w:numId w:val="20"/>
         </w:numPr>
       </w:pPr>
       <w:r>
         <w:t>Quiz: Russian Peasants Algorithm</w:t>
+      </w:r>
+    </w:p>
+    <w:p>
+      <w:pPr>
+        <w:pStyle w:val="ListParagraph"/>
+      </w:pPr>
+      <w:r>
+        <w:t>Ancient Egyptian Multiplication</w:t>
+      </w:r>
+    </w:p>
+    <w:p>
+      <w:pPr>
+        <w:pStyle w:val="ListParagraph"/>
+      </w:pPr>
+      <w:r>
+        <w:t>y = y &lt;&lt; 1 # take whatever y is and binary shift to the left</w:t>
+      </w:r>
+    </w:p>
+    <w:p>
+      <w:pPr>
+        <w:pStyle w:val="ListParagraph"/>
+      </w:pPr>
+      <w:r>
+        <w:t>17 &gt;&gt; 1 = 8</w:t>
+      </w:r>
+    </w:p>
+    <w:p>
+      <w:pPr>
+        <w:pStyle w:val="ListParagraph"/>
+      </w:pPr>
+      <w:r>
+        <w:lastRenderedPageBreak/>
+        <w:t>17 in binary = 10001</w:t>
+      </w:r>
+    </w:p>
+    <w:p>
+      <w:pPr>
+        <w:pStyle w:val="ListParagraph"/>
+      </w:pPr>
+      <w:r>
+        <w:t>17 &gt;&gt; 1 = 10001 turns into 1000 or 8</w:t>
       </w:r>
     </w:p>
     <w:p>
@@ -335,7 +437,7 @@
         <w:pStyle w:val="ListParagraph"/>
         <w:numPr>
           <w:ilvl w:val="0"/>
-          <w:numId w:val="17"/>
+          <w:numId w:val="20"/>
         </w:numPr>
       </w:pPr>
       <w:r>
@@ -347,11 +449,19 @@
         <w:pStyle w:val="ListParagraph"/>
         <w:numPr>
           <w:ilvl w:val="0"/>
-          <w:numId w:val="17"/>
+          <w:numId w:val="20"/>
         </w:numPr>
       </w:pPr>
       <w:r>
         <w:t>Correctness: Russian</w:t>
+      </w:r>
+    </w:p>
+    <w:p>
+      <w:pPr>
+        <w:pStyle w:val="ListParagraph"/>
+      </w:pPr>
+      <w:r>
+        <w:t>Case 1: x is odd, case 2: x is even.</w:t>
       </w:r>
     </w:p>
     <w:p>
@@ -359,11 +469,37 @@
         <w:pStyle w:val="ListParagraph"/>
         <w:numPr>
           <w:ilvl w:val="0"/>
-          <w:numId w:val="17"/>
+          <w:numId w:val="20"/>
         </w:numPr>
       </w:pPr>
       <w:r>
         <w:t>Quiz: How Many Additions</w:t>
+      </w:r>
+    </w:p>
+    <w:p>
+      <w:pPr>
+        <w:pStyle w:val="ListParagraph"/>
+      </w:pPr>
+      <w:proofErr w:type="spellStart"/>
+      <w:proofErr w:type="gramStart"/>
+      <w:r>
+        <w:t>russian</w:t>
+      </w:r>
+      <w:proofErr w:type="spellEnd"/>
+      <w:r>
+        <w:t>(</w:t>
+      </w:r>
+      <w:proofErr w:type="gramEnd"/>
+      <w:r>
+        <w:t>20, 7)</w:t>
+      </w:r>
+    </w:p>
+    <w:p>
+      <w:pPr>
+        <w:pStyle w:val="ListParagraph"/>
+      </w:pPr>
+      <w:r>
+        <w:t>10100 = 20, 20 &gt;&gt; 1 = 1010 = 10, 10 &gt;&gt; 1 = 101 = 5, 5 has an addition, 5 &gt;&gt; 1 = 10 = 2, 1 has an addition, 0. 2 additions. Other way is seeing two 1s, must be 2 additions while &gt; 0 and bitwise shifting by one.</w:t>
       </w:r>
     </w:p>
     <w:p>
@@ -371,11 +507,19 @@
         <w:pStyle w:val="ListParagraph"/>
         <w:numPr>
           <w:ilvl w:val="0"/>
-          <w:numId w:val="17"/>
+          <w:numId w:val="20"/>
         </w:numPr>
       </w:pPr>
       <w:r>
         <w:t>Which Is Faster</w:t>
+      </w:r>
+    </w:p>
+    <w:p>
+      <w:pPr>
+        <w:pStyle w:val="ListParagraph"/>
+      </w:pPr>
+      <w:r>
+        <w:t>Russian is much faster than naïve, 3 seconds vs 2 milliseconds.</w:t>
       </w:r>
     </w:p>
     <w:p>
@@ -383,11 +527,35 @@
         <w:pStyle w:val="ListParagraph"/>
         <w:numPr>
           <w:ilvl w:val="0"/>
-          <w:numId w:val="17"/>
+          <w:numId w:val="20"/>
         </w:numPr>
       </w:pPr>
       <w:r>
         <w:t>Quiz: Measuring Time</w:t>
+      </w:r>
+    </w:p>
+    <w:p>
+      <w:pPr>
+        <w:pStyle w:val="ListParagraph"/>
+      </w:pPr>
+      <w:r>
+        <w:t>Simple statement takes unit time.</w:t>
+      </w:r>
+    </w:p>
+    <w:p>
+      <w:pPr>
+        <w:pStyle w:val="ListParagraph"/>
+      </w:pPr>
+      <w:r>
+        <w:t>Loop = body * iterations</w:t>
+      </w:r>
+    </w:p>
+    <w:p>
+      <w:pPr>
+        <w:pStyle w:val="ListParagraph"/>
+      </w:pPr>
+      <w:r>
+        <w:t>12 units executed</w:t>
       </w:r>
     </w:p>
     <w:p>
@@ -395,11 +563,37 @@
         <w:pStyle w:val="ListParagraph"/>
         <w:numPr>
           <w:ilvl w:val="0"/>
-          <w:numId w:val="17"/>
+          <w:numId w:val="20"/>
         </w:numPr>
       </w:pPr>
       <w:r>
         <w:t>Quiz: Counting Steps</w:t>
+      </w:r>
+    </w:p>
+    <w:p>
+      <w:pPr>
+        <w:pStyle w:val="ListParagraph"/>
+      </w:pPr>
+      <w:r>
+        <w:t>23 units time</w:t>
+      </w:r>
+    </w:p>
+    <w:p>
+      <w:pPr>
+        <w:pStyle w:val="ListParagraph"/>
+      </w:pPr>
+      <w:r>
+        <w:t xml:space="preserve">steps = 3 + 2 * </w:t>
+      </w:r>
+      <w:proofErr w:type="spellStart"/>
+      <w:proofErr w:type="gramStart"/>
+      <w:r>
+        <w:t>math.ceil</w:t>
+      </w:r>
+      <w:proofErr w:type="spellEnd"/>
+      <w:proofErr w:type="gramEnd"/>
+      <w:r>
+        <w:t>(n / 5.0)</w:t>
       </w:r>
     </w:p>
     <w:p>
@@ -407,11 +601,27 @@
         <w:pStyle w:val="ListParagraph"/>
         <w:numPr>
           <w:ilvl w:val="0"/>
-          <w:numId w:val="17"/>
+          <w:numId w:val="20"/>
         </w:numPr>
       </w:pPr>
       <w:r>
-        <w:t>Quiz: Steps For Naive</w:t>
+        <w:t xml:space="preserve">Quiz: Steps </w:t>
+      </w:r>
+      <w:proofErr w:type="gramStart"/>
+      <w:r>
+        <w:t>For</w:t>
+      </w:r>
+      <w:proofErr w:type="gramEnd"/>
+      <w:r>
+        <w:t xml:space="preserve"> Naïve</w:t>
+      </w:r>
+    </w:p>
+    <w:p>
+      <w:pPr>
+        <w:pStyle w:val="ListParagraph"/>
+      </w:pPr>
+      <w:r>
+        <w:t>steps = 2 * a + 3</w:t>
       </w:r>
     </w:p>
     <w:p>
@@ -419,11 +629,20 @@
         <w:pStyle w:val="ListParagraph"/>
         <w:numPr>
           <w:ilvl w:val="0"/>
-          <w:numId w:val="17"/>
+          <w:numId w:val="20"/>
         </w:numPr>
       </w:pPr>
       <w:r>
         <w:t>Quiz: Halving</w:t>
+      </w:r>
+    </w:p>
+    <w:p>
+      <w:pPr>
+        <w:pStyle w:val="ListParagraph"/>
+      </w:pPr>
+      <w:r>
+        <w:lastRenderedPageBreak/>
+        <w:t>Floor log_2 x + 1</w:t>
       </w:r>
     </w:p>
     <w:p>
@@ -431,11 +650,32 @@
         <w:pStyle w:val="ListParagraph"/>
         <w:numPr>
           <w:ilvl w:val="0"/>
-          <w:numId w:val="17"/>
+          <w:numId w:val="20"/>
         </w:numPr>
       </w:pPr>
       <w:r>
-        <w:t>Steps For Russian</w:t>
+        <w:t xml:space="preserve">Steps </w:t>
+      </w:r>
+      <w:proofErr w:type="gramStart"/>
+      <w:r>
+        <w:t>For</w:t>
+      </w:r>
+      <w:proofErr w:type="gramEnd"/>
+      <w:r>
+        <w:t xml:space="preserve"> Russian</w:t>
+      </w:r>
+    </w:p>
+    <w:p>
+      <w:pPr>
+        <w:pStyle w:val="ListParagraph"/>
+      </w:pPr>
+      <w:proofErr w:type="gramStart"/>
+      <w:r>
+        <w:t>3( floor</w:t>
+      </w:r>
+      <w:proofErr w:type="gramEnd"/>
+      <w:r>
+        <w:t xml:space="preserve"> log_2 a + 1 ) + 3 + number of bits on in a which is less than or equal to 4 floor log_2 a + 7 &lt;&lt;&lt;&lt;&lt;&lt; 2a + 3</w:t>
       </w:r>
     </w:p>
     <w:p>
@@ -443,11 +683,27 @@
         <w:pStyle w:val="ListParagraph"/>
         <w:numPr>
           <w:ilvl w:val="0"/>
-          <w:numId w:val="17"/>
+          <w:numId w:val="20"/>
         </w:numPr>
       </w:pPr>
       <w:r>
-        <w:t>Divide And Conquer</w:t>
+        <w:t xml:space="preserve">Divide </w:t>
+      </w:r>
+      <w:proofErr w:type="gramStart"/>
+      <w:r>
+        <w:t>And</w:t>
+      </w:r>
+      <w:proofErr w:type="gramEnd"/>
+      <w:r>
+        <w:t xml:space="preserve"> Conquer</w:t>
+      </w:r>
+    </w:p>
+    <w:p>
+      <w:pPr>
+        <w:pStyle w:val="ListParagraph"/>
+      </w:pPr>
+      <w:r>
+        <w:t>Russian algorithm breaks problem down as cases odd and even, that’s divide and conquer. Compounding halves leads to logarithmic time.</w:t>
       </w:r>
     </w:p>
     <w:p>
@@ -455,14 +711,22 @@
         <w:pStyle w:val="ListParagraph"/>
         <w:numPr>
           <w:ilvl w:val="0"/>
-          <w:numId w:val="17"/>
+          <w:numId w:val="20"/>
         </w:numPr>
       </w:pPr>
       <w:r>
-        <w:lastRenderedPageBreak/>
         <w:t>Quiz: Recurrence Relation</w:t>
       </w:r>
     </w:p>
+    <w:p>
+      <w:pPr>
+        <w:pStyle w:val="ListParagraph"/>
+      </w:pPr>
+      <w:r>
+        <w:t>T(a) = 3 * floor log_2 a + 4</w:t>
+      </w:r>
+    </w:p>
+    <w:p/>
     <w:sectPr>
       <w:headerReference w:type="default" r:id="rId7"/>
       <w:pgSz w:w="12240" w:h="15840"/>
@@ -565,7 +829,7 @@
     </w:r>
     <w:r>
       <w:tab/>
-      <w:t>10/25</w:t>
+      <w:t>10/28</w:t>
     </w:r>
     <w:r>
       <w:t>/2017</w:t>
@@ -2439,6 +2703,78 @@
   </w:num>
   <w:num w:numId="19">
     <w:abstractNumId w:val="12"/>
+  </w:num>
+  <w:num w:numId="20">
+    <w:abstractNumId w:val="14"/>
+    <w:lvlOverride w:ilvl="0">
+      <w:startOverride w:val="1"/>
+    </w:lvlOverride>
+    <w:lvlOverride w:ilvl="1">
+      <w:startOverride w:val="1"/>
+    </w:lvlOverride>
+    <w:lvlOverride w:ilvl="2">
+      <w:startOverride w:val="1"/>
+    </w:lvlOverride>
+    <w:lvlOverride w:ilvl="3">
+      <w:startOverride w:val="1"/>
+    </w:lvlOverride>
+    <w:lvlOverride w:ilvl="4">
+      <w:startOverride w:val="1"/>
+    </w:lvlOverride>
+    <w:lvlOverride w:ilvl="5">
+      <w:startOverride w:val="1"/>
+    </w:lvlOverride>
+    <w:lvlOverride w:ilvl="6">
+      <w:startOverride w:val="1"/>
+    </w:lvlOverride>
+    <w:lvlOverride w:ilvl="7">
+      <w:startOverride w:val="1"/>
+    </w:lvlOverride>
+    <w:lvlOverride w:ilvl="8">
+      <w:startOverride w:val="1"/>
+    </w:lvlOverride>
+  </w:num>
+  <w:num w:numId="21">
+    <w:abstractNumId w:val="9"/>
+    <w:lvlOverride w:ilvl="0"/>
+    <w:lvlOverride w:ilvl="1"/>
+    <w:lvlOverride w:ilvl="2"/>
+    <w:lvlOverride w:ilvl="3"/>
+    <w:lvlOverride w:ilvl="4"/>
+    <w:lvlOverride w:ilvl="5"/>
+    <w:lvlOverride w:ilvl="6"/>
+    <w:lvlOverride w:ilvl="7"/>
+    <w:lvlOverride w:ilvl="8"/>
+  </w:num>
+  <w:num w:numId="22">
+    <w:abstractNumId w:val="12"/>
+    <w:lvlOverride w:ilvl="0">
+      <w:startOverride w:val="1"/>
+    </w:lvlOverride>
+    <w:lvlOverride w:ilvl="1">
+      <w:startOverride w:val="1"/>
+    </w:lvlOverride>
+    <w:lvlOverride w:ilvl="2">
+      <w:startOverride w:val="1"/>
+    </w:lvlOverride>
+    <w:lvlOverride w:ilvl="3">
+      <w:startOverride w:val="1"/>
+    </w:lvlOverride>
+    <w:lvlOverride w:ilvl="4">
+      <w:startOverride w:val="1"/>
+    </w:lvlOverride>
+    <w:lvlOverride w:ilvl="5">
+      <w:startOverride w:val="1"/>
+    </w:lvlOverride>
+    <w:lvlOverride w:ilvl="6">
+      <w:startOverride w:val="1"/>
+    </w:lvlOverride>
+    <w:lvlOverride w:ilvl="7">
+      <w:startOverride w:val="1"/>
+    </w:lvlOverride>
+    <w:lvlOverride w:ilvl="8">
+      <w:startOverride w:val="1"/>
+    </w:lvlOverride>
   </w:num>
 </w:numbering>
 </file>
@@ -2840,6 +3176,7 @@
   <w:style w:type="paragraph" w:default="1" w:styleId="Normal">
     <w:name w:val="Normal"/>
     <w:qFormat/>
+    <w:rsid w:val="008856B0"/>
   </w:style>
   <w:style w:type="paragraph" w:styleId="Heading1">
     <w:name w:val="heading 1"/>

</xml_diff>